<commit_message>
guia 2 completada y entregada
</commit_message>
<xml_diff>
--- a/PreMatematica/Guia 2 - Sistema Binario/Guía Nro 2 - Numeros Binarios - Sussini Patricio.docx
+++ b/PreMatematica/Guia 2 - Sistema Binario/Guía Nro 2 - Numeros Binarios - Sussini Patricio.docx
@@ -979,6 +979,7 @@
       <w:r>
         <w:rPr>
           <w:rFonts w:ascii="Arial" w:hAnsi="Arial" w:cs="Arial"/>
+          <w:noProof/>
           <w:sz w:val="24"/>
           <w:szCs w:val="24"/>
         </w:rPr>
@@ -1066,6 +1067,7 @@
       <w:r>
         <w:rPr>
           <w:rFonts w:ascii="Arial" w:hAnsi="Arial" w:cs="Arial"/>
+          <w:noProof/>
           <w:sz w:val="24"/>
           <w:szCs w:val="24"/>
         </w:rPr>
@@ -1134,6 +1136,7 @@
       <w:r>
         <w:rPr>
           <w:rFonts w:ascii="Arial" w:hAnsi="Arial" w:cs="Arial"/>
+          <w:noProof/>
           <w:sz w:val="24"/>
           <w:szCs w:val="24"/>
         </w:rPr>
@@ -1185,6 +1188,7 @@
       <w:r>
         <w:rPr>
           <w:rFonts w:ascii="Arial" w:hAnsi="Arial" w:cs="Arial"/>
+          <w:noProof/>
           <w:sz w:val="24"/>
           <w:szCs w:val="24"/>
         </w:rPr>
@@ -1250,7 +1254,1202 @@
           <w:sz w:val="24"/>
           <w:szCs w:val="24"/>
         </w:rPr>
-        <w:t xml:space="preserve"> Realiza los siguientes cálculos utilizando complemento a 2: a) 101 – 11 b) 1100 - 1010</w:t>
+        <w:t xml:space="preserve"> Realiza los siguientes cálculos utilizando complemento a 2: </w:t>
+      </w:r>
+    </w:p>
+    <w:p>
+      <w:pPr>
+        <w:rPr>
+          <w:rFonts w:ascii="Arial" w:hAnsi="Arial" w:cs="Arial"/>
+          <w:sz w:val="24"/>
+          <w:szCs w:val="24"/>
+        </w:rPr>
+      </w:pPr>
+      <w:r>
+        <w:rPr>
+          <w:rFonts w:ascii="Arial" w:hAnsi="Arial" w:cs="Arial"/>
+          <w:sz w:val="24"/>
+          <w:szCs w:val="24"/>
+        </w:rPr>
+        <w:t xml:space="preserve">a) 101 – 11 </w:t>
+      </w:r>
+    </w:p>
+    <w:p>
+      <w:pPr>
+        <w:rPr>
+          <w:rFonts w:ascii="Arial" w:hAnsi="Arial" w:cs="Arial"/>
+          <w:sz w:val="24"/>
+          <w:szCs w:val="24"/>
+        </w:rPr>
+      </w:pPr>
+      <w:r>
+        <w:rPr>
+          <w:rFonts w:ascii="Arial" w:hAnsi="Arial" w:cs="Arial"/>
+          <w:sz w:val="24"/>
+          <w:szCs w:val="24"/>
+        </w:rPr>
+        <w:t xml:space="preserve">b) 1100 </w:t>
+      </w:r>
+      <w:r>
+        <w:rPr>
+          <w:rFonts w:ascii="Arial" w:hAnsi="Arial" w:cs="Arial"/>
+          <w:sz w:val="24"/>
+          <w:szCs w:val="24"/>
+        </w:rPr>
+        <w:t>–</w:t>
+      </w:r>
+      <w:r>
+        <w:rPr>
+          <w:rFonts w:ascii="Arial" w:hAnsi="Arial" w:cs="Arial"/>
+          <w:sz w:val="24"/>
+          <w:szCs w:val="24"/>
+        </w:rPr>
+        <w:t xml:space="preserve"> 1010</w:t>
+      </w:r>
+    </w:p>
+    <w:p>
+      <w:pPr>
+        <w:rPr>
+          <w:rFonts w:ascii="Arial" w:hAnsi="Arial" w:cs="Arial"/>
+          <w:sz w:val="24"/>
+          <w:szCs w:val="24"/>
+        </w:rPr>
+      </w:pPr>
+      <w:r>
+        <w:rPr>
+          <w:rFonts w:ascii="Arial" w:hAnsi="Arial" w:cs="Arial"/>
+          <w:sz w:val="24"/>
+          <w:szCs w:val="24"/>
+        </w:rPr>
+        <w:drawing>
+          <wp:inline distT="0" distB="0" distL="0" distR="0" wp14:anchorId="7D0D8324" wp14:editId="27EF683B">
+            <wp:extent cx="5943600" cy="3131185"/>
+            <wp:effectExtent l="0" t="0" r="0" b="0"/>
+            <wp:docPr id="1105676341" name="Picture 1"/>
+            <wp:cNvGraphicFramePr>
+              <a:graphicFrameLocks xmlns:a="http://schemas.openxmlformats.org/drawingml/2006/main" noChangeAspect="1"/>
+            </wp:cNvGraphicFramePr>
+            <a:graphic xmlns:a="http://schemas.openxmlformats.org/drawingml/2006/main">
+              <a:graphicData uri="http://schemas.openxmlformats.org/drawingml/2006/picture">
+                <pic:pic xmlns:pic="http://schemas.openxmlformats.org/drawingml/2006/picture">
+                  <pic:nvPicPr>
+                    <pic:cNvPr id="1105676341" name=""/>
+                    <pic:cNvPicPr/>
+                  </pic:nvPicPr>
+                  <pic:blipFill>
+                    <a:blip r:embed="rId9"/>
+                    <a:stretch>
+                      <a:fillRect/>
+                    </a:stretch>
+                  </pic:blipFill>
+                  <pic:spPr>
+                    <a:xfrm>
+                      <a:off x="0" y="0"/>
+                      <a:ext cx="5943600" cy="3131185"/>
+                    </a:xfrm>
+                    <a:prstGeom prst="rect">
+                      <a:avLst/>
+                    </a:prstGeom>
+                  </pic:spPr>
+                </pic:pic>
+              </a:graphicData>
+            </a:graphic>
+          </wp:inline>
+        </w:drawing>
+      </w:r>
+    </w:p>
+    <w:p>
+      <w:pPr>
+        <w:rPr>
+          <w:rFonts w:ascii="Arial" w:hAnsi="Arial" w:cs="Arial"/>
+          <w:sz w:val="24"/>
+          <w:szCs w:val="24"/>
+        </w:rPr>
+      </w:pPr>
+      <w:r>
+        <w:rPr>
+          <w:rFonts w:ascii="Arial" w:hAnsi="Arial" w:cs="Arial"/>
+          <w:b/>
+          <w:bCs/>
+          <w:sz w:val="24"/>
+          <w:szCs w:val="24"/>
+        </w:rPr>
+        <w:t>2.10)</w:t>
+      </w:r>
+      <w:r>
+        <w:rPr>
+          <w:rFonts w:ascii="Arial" w:hAnsi="Arial" w:cs="Arial"/>
+          <w:sz w:val="24"/>
+          <w:szCs w:val="24"/>
+        </w:rPr>
+        <w:t xml:space="preserve"> Identifica si las siguientes conversiones son correctas. Si no lo son, corrígelas: </w:t>
+      </w:r>
+    </w:p>
+    <w:p>
+      <w:pPr>
+        <w:rPr>
+          <w:rFonts w:ascii="Arial" w:hAnsi="Arial" w:cs="Arial"/>
+          <w:sz w:val="24"/>
+          <w:szCs w:val="24"/>
+        </w:rPr>
+      </w:pPr>
+      <w:r>
+        <w:rPr>
+          <w:rFonts w:ascii="Arial" w:hAnsi="Arial" w:cs="Arial"/>
+          <w:sz w:val="24"/>
+          <w:szCs w:val="24"/>
+        </w:rPr>
+        <w:drawing>
+          <wp:inline distT="0" distB="0" distL="0" distR="0" wp14:anchorId="3A6A6756" wp14:editId="1F0B1B7F">
+            <wp:extent cx="1267002" cy="543001"/>
+            <wp:effectExtent l="0" t="0" r="9525" b="9525"/>
+            <wp:docPr id="1785058083" name="Picture 1"/>
+            <wp:cNvGraphicFramePr>
+              <a:graphicFrameLocks xmlns:a="http://schemas.openxmlformats.org/drawingml/2006/main" noChangeAspect="1"/>
+            </wp:cNvGraphicFramePr>
+            <a:graphic xmlns:a="http://schemas.openxmlformats.org/drawingml/2006/main">
+              <a:graphicData uri="http://schemas.openxmlformats.org/drawingml/2006/picture">
+                <pic:pic xmlns:pic="http://schemas.openxmlformats.org/drawingml/2006/picture">
+                  <pic:nvPicPr>
+                    <pic:cNvPr id="1785058083" name=""/>
+                    <pic:cNvPicPr/>
+                  </pic:nvPicPr>
+                  <pic:blipFill>
+                    <a:blip r:embed="rId10"/>
+                    <a:stretch>
+                      <a:fillRect/>
+                    </a:stretch>
+                  </pic:blipFill>
+                  <pic:spPr>
+                    <a:xfrm>
+                      <a:off x="0" y="0"/>
+                      <a:ext cx="1267002" cy="543001"/>
+                    </a:xfrm>
+                    <a:prstGeom prst="rect">
+                      <a:avLst/>
+                    </a:prstGeom>
+                  </pic:spPr>
+                </pic:pic>
+              </a:graphicData>
+            </a:graphic>
+          </wp:inline>
+        </w:drawing>
+      </w:r>
+    </w:p>
+    <w:p>
+      <w:pPr>
+        <w:rPr>
+          <w:rFonts w:ascii="Arial" w:hAnsi="Arial" w:cs="Arial"/>
+          <w:sz w:val="24"/>
+          <w:szCs w:val="24"/>
+        </w:rPr>
+      </w:pPr>
+      <w:r>
+        <w:rPr>
+          <w:rFonts w:ascii="Arial" w:hAnsi="Arial" w:cs="Arial"/>
+          <w:sz w:val="24"/>
+          <w:szCs w:val="24"/>
+        </w:rPr>
+        <w:drawing>
+          <wp:inline distT="0" distB="0" distL="0" distR="0" wp14:anchorId="0C04EA59" wp14:editId="4FEAE776">
+            <wp:extent cx="5943600" cy="2583180"/>
+            <wp:effectExtent l="0" t="0" r="0" b="7620"/>
+            <wp:docPr id="647977250" name="Picture 1"/>
+            <wp:cNvGraphicFramePr>
+              <a:graphicFrameLocks xmlns:a="http://schemas.openxmlformats.org/drawingml/2006/main" noChangeAspect="1"/>
+            </wp:cNvGraphicFramePr>
+            <a:graphic xmlns:a="http://schemas.openxmlformats.org/drawingml/2006/main">
+              <a:graphicData uri="http://schemas.openxmlformats.org/drawingml/2006/picture">
+                <pic:pic xmlns:pic="http://schemas.openxmlformats.org/drawingml/2006/picture">
+                  <pic:nvPicPr>
+                    <pic:cNvPr id="647977250" name=""/>
+                    <pic:cNvPicPr/>
+                  </pic:nvPicPr>
+                  <pic:blipFill>
+                    <a:blip r:embed="rId11"/>
+                    <a:stretch>
+                      <a:fillRect/>
+                    </a:stretch>
+                  </pic:blipFill>
+                  <pic:spPr>
+                    <a:xfrm>
+                      <a:off x="0" y="0"/>
+                      <a:ext cx="5943600" cy="2583180"/>
+                    </a:xfrm>
+                    <a:prstGeom prst="rect">
+                      <a:avLst/>
+                    </a:prstGeom>
+                  </pic:spPr>
+                </pic:pic>
+              </a:graphicData>
+            </a:graphic>
+          </wp:inline>
+        </w:drawing>
+      </w:r>
+    </w:p>
+    <w:p>
+      <w:pPr>
+        <w:rPr>
+          <w:rFonts w:ascii="Arial" w:hAnsi="Arial" w:cs="Arial"/>
+          <w:sz w:val="24"/>
+          <w:szCs w:val="24"/>
+        </w:rPr>
+      </w:pPr>
+    </w:p>
+    <w:p>
+      <w:pPr>
+        <w:rPr>
+          <w:rFonts w:ascii="Arial" w:hAnsi="Arial" w:cs="Arial"/>
+          <w:sz w:val="24"/>
+          <w:szCs w:val="24"/>
+        </w:rPr>
+      </w:pPr>
+      <w:r>
+        <w:rPr>
+          <w:rFonts w:ascii="Arial" w:hAnsi="Arial" w:cs="Arial"/>
+          <w:b/>
+          <w:bCs/>
+          <w:sz w:val="24"/>
+          <w:szCs w:val="24"/>
+        </w:rPr>
+        <w:lastRenderedPageBreak/>
+        <w:t>2.11)</w:t>
+      </w:r>
+      <w:r>
+        <w:rPr>
+          <w:rFonts w:ascii="Arial" w:hAnsi="Arial" w:cs="Arial"/>
+          <w:sz w:val="24"/>
+          <w:szCs w:val="24"/>
+        </w:rPr>
+        <w:t xml:space="preserve"> Un sensor puede registrar 16 estados diferentes. ¿Cuántos bits se necesitan para representarlos en binario?</w:t>
+      </w:r>
+    </w:p>
+    <w:p>
+      <w:pPr>
+        <w:rPr>
+          <w:rFonts w:ascii="Arial" w:hAnsi="Arial" w:cs="Arial"/>
+          <w:sz w:val="24"/>
+          <w:szCs w:val="24"/>
+        </w:rPr>
+      </w:pPr>
+      <w:r>
+        <w:rPr>
+          <w:rFonts w:ascii="Arial" w:hAnsi="Arial" w:cs="Arial"/>
+          <w:sz w:val="24"/>
+          <w:szCs w:val="24"/>
+        </w:rPr>
+        <w:t>- Se necesitan 4 bits para representar 16 estados diferentes en binario</w:t>
+      </w:r>
+    </w:p>
+    <w:p>
+      <w:pPr>
+        <w:rPr>
+          <w:rFonts w:ascii="Arial" w:hAnsi="Arial" w:cs="Arial"/>
+          <w:sz w:val="24"/>
+          <w:szCs w:val="24"/>
+        </w:rPr>
+      </w:pPr>
+      <w:r>
+        <w:rPr>
+          <w:rFonts w:ascii="Arial" w:hAnsi="Arial" w:cs="Arial"/>
+          <w:b/>
+          <w:bCs/>
+          <w:sz w:val="24"/>
+          <w:szCs w:val="24"/>
+        </w:rPr>
+        <w:t>2.12)</w:t>
+      </w:r>
+      <w:r>
+        <w:rPr>
+          <w:rFonts w:ascii="Arial" w:hAnsi="Arial" w:cs="Arial"/>
+          <w:sz w:val="24"/>
+          <w:szCs w:val="24"/>
+        </w:rPr>
+        <w:t xml:space="preserve"> Una computadora representa colores en escala de grises utilizando 8 bits. ¿Cuántos niveles de gris se pueden representar?</w:t>
+      </w:r>
+    </w:p>
+    <w:p>
+      <w:pPr>
+        <w:rPr>
+          <w:rFonts w:ascii="Arial" w:hAnsi="Arial" w:cs="Arial"/>
+          <w:sz w:val="24"/>
+          <w:szCs w:val="24"/>
+        </w:rPr>
+      </w:pPr>
+      <w:r>
+        <w:rPr>
+          <w:rFonts w:ascii="Arial" w:hAnsi="Arial" w:cs="Arial"/>
+          <w:sz w:val="24"/>
+          <w:szCs w:val="24"/>
+        </w:rPr>
+        <w:t>- Puede representar 128 niveles de gris.</w:t>
+      </w:r>
+    </w:p>
+    <w:p>
+      <w:pPr>
+        <w:rPr>
+          <w:rFonts w:ascii="Arial" w:hAnsi="Arial" w:cs="Arial"/>
+          <w:sz w:val="24"/>
+          <w:szCs w:val="24"/>
+        </w:rPr>
+      </w:pPr>
+      <w:r>
+        <w:rPr>
+          <w:rFonts w:ascii="Arial" w:hAnsi="Arial" w:cs="Arial"/>
+          <w:b/>
+          <w:bCs/>
+          <w:sz w:val="24"/>
+          <w:szCs w:val="24"/>
+        </w:rPr>
+        <w:t>2.13)</w:t>
+      </w:r>
+      <w:r>
+        <w:rPr>
+          <w:rFonts w:ascii="Arial" w:hAnsi="Arial" w:cs="Arial"/>
+          <w:sz w:val="24"/>
+          <w:szCs w:val="24"/>
+        </w:rPr>
+        <w:t xml:space="preserve"> En un sistema de encendido y apagado, hay 3 interruptores. Representa todas las combinaciones posibles en binario.</w:t>
+      </w:r>
+      <w:r>
+        <w:rPr>
+          <w:rFonts w:ascii="Arial" w:hAnsi="Arial" w:cs="Arial"/>
+          <w:sz w:val="24"/>
+          <w:szCs w:val="24"/>
+        </w:rPr>
+        <w:t xml:space="preserve"> -8</w:t>
+      </w:r>
+    </w:p>
+    <w:p>
+      <w:pPr>
+        <w:pStyle w:val="ListParagraph"/>
+        <w:numPr>
+          <w:ilvl w:val="0"/>
+          <w:numId w:val="2"/>
+        </w:numPr>
+        <w:rPr>
+          <w:rFonts w:ascii="Arial" w:hAnsi="Arial" w:cs="Arial"/>
+          <w:sz w:val="24"/>
+          <w:szCs w:val="24"/>
+        </w:rPr>
+      </w:pPr>
+      <w:r>
+        <w:rPr>
+          <w:rFonts w:ascii="Arial" w:hAnsi="Arial" w:cs="Arial"/>
+          <w:sz w:val="24"/>
+          <w:szCs w:val="24"/>
+        </w:rPr>
+        <w:t>000</w:t>
+      </w:r>
+    </w:p>
+    <w:p>
+      <w:pPr>
+        <w:pStyle w:val="ListParagraph"/>
+        <w:numPr>
+          <w:ilvl w:val="0"/>
+          <w:numId w:val="2"/>
+        </w:numPr>
+        <w:rPr>
+          <w:rFonts w:ascii="Arial" w:hAnsi="Arial" w:cs="Arial"/>
+          <w:sz w:val="24"/>
+          <w:szCs w:val="24"/>
+        </w:rPr>
+      </w:pPr>
+      <w:r>
+        <w:rPr>
+          <w:rFonts w:ascii="Arial" w:hAnsi="Arial" w:cs="Arial"/>
+          <w:sz w:val="24"/>
+          <w:szCs w:val="24"/>
+        </w:rPr>
+        <w:t>001</w:t>
+      </w:r>
+    </w:p>
+    <w:p>
+      <w:pPr>
+        <w:pStyle w:val="ListParagraph"/>
+        <w:numPr>
+          <w:ilvl w:val="0"/>
+          <w:numId w:val="2"/>
+        </w:numPr>
+        <w:rPr>
+          <w:rFonts w:ascii="Arial" w:hAnsi="Arial" w:cs="Arial"/>
+          <w:sz w:val="24"/>
+          <w:szCs w:val="24"/>
+        </w:rPr>
+      </w:pPr>
+      <w:r>
+        <w:rPr>
+          <w:rFonts w:ascii="Arial" w:hAnsi="Arial" w:cs="Arial"/>
+          <w:sz w:val="24"/>
+          <w:szCs w:val="24"/>
+        </w:rPr>
+        <w:t>010</w:t>
+      </w:r>
+    </w:p>
+    <w:p>
+      <w:pPr>
+        <w:pStyle w:val="ListParagraph"/>
+        <w:numPr>
+          <w:ilvl w:val="0"/>
+          <w:numId w:val="2"/>
+        </w:numPr>
+        <w:rPr>
+          <w:rFonts w:ascii="Arial" w:hAnsi="Arial" w:cs="Arial"/>
+          <w:sz w:val="24"/>
+          <w:szCs w:val="24"/>
+        </w:rPr>
+      </w:pPr>
+      <w:r>
+        <w:rPr>
+          <w:rFonts w:ascii="Arial" w:hAnsi="Arial" w:cs="Arial"/>
+          <w:sz w:val="24"/>
+          <w:szCs w:val="24"/>
+        </w:rPr>
+        <w:t>011</w:t>
+      </w:r>
+    </w:p>
+    <w:p>
+      <w:pPr>
+        <w:pStyle w:val="ListParagraph"/>
+        <w:numPr>
+          <w:ilvl w:val="0"/>
+          <w:numId w:val="2"/>
+        </w:numPr>
+        <w:rPr>
+          <w:rFonts w:ascii="Arial" w:hAnsi="Arial" w:cs="Arial"/>
+          <w:sz w:val="24"/>
+          <w:szCs w:val="24"/>
+        </w:rPr>
+      </w:pPr>
+      <w:r>
+        <w:rPr>
+          <w:rFonts w:ascii="Arial" w:hAnsi="Arial" w:cs="Arial"/>
+          <w:sz w:val="24"/>
+          <w:szCs w:val="24"/>
+        </w:rPr>
+        <w:t>100</w:t>
+      </w:r>
+    </w:p>
+    <w:p>
+      <w:pPr>
+        <w:pStyle w:val="ListParagraph"/>
+        <w:numPr>
+          <w:ilvl w:val="0"/>
+          <w:numId w:val="2"/>
+        </w:numPr>
+        <w:rPr>
+          <w:rFonts w:ascii="Arial" w:hAnsi="Arial" w:cs="Arial"/>
+          <w:sz w:val="24"/>
+          <w:szCs w:val="24"/>
+        </w:rPr>
+      </w:pPr>
+      <w:r>
+        <w:rPr>
+          <w:rFonts w:ascii="Arial" w:hAnsi="Arial" w:cs="Arial"/>
+          <w:sz w:val="24"/>
+          <w:szCs w:val="24"/>
+        </w:rPr>
+        <w:t>101</w:t>
+      </w:r>
+    </w:p>
+    <w:p>
+      <w:pPr>
+        <w:pStyle w:val="ListParagraph"/>
+        <w:numPr>
+          <w:ilvl w:val="0"/>
+          <w:numId w:val="2"/>
+        </w:numPr>
+        <w:rPr>
+          <w:rFonts w:ascii="Arial" w:hAnsi="Arial" w:cs="Arial"/>
+          <w:sz w:val="24"/>
+          <w:szCs w:val="24"/>
+        </w:rPr>
+      </w:pPr>
+      <w:r>
+        <w:rPr>
+          <w:rFonts w:ascii="Arial" w:hAnsi="Arial" w:cs="Arial"/>
+          <w:sz w:val="24"/>
+          <w:szCs w:val="24"/>
+        </w:rPr>
+        <w:t>110</w:t>
+      </w:r>
+    </w:p>
+    <w:p>
+      <w:pPr>
+        <w:pStyle w:val="ListParagraph"/>
+        <w:numPr>
+          <w:ilvl w:val="0"/>
+          <w:numId w:val="2"/>
+        </w:numPr>
+        <w:rPr>
+          <w:rFonts w:ascii="Arial" w:hAnsi="Arial" w:cs="Arial"/>
+          <w:sz w:val="24"/>
+          <w:szCs w:val="24"/>
+        </w:rPr>
+      </w:pPr>
+      <w:r>
+        <w:rPr>
+          <w:rFonts w:ascii="Arial" w:hAnsi="Arial" w:cs="Arial"/>
+          <w:sz w:val="24"/>
+          <w:szCs w:val="24"/>
+        </w:rPr>
+        <w:t>111</w:t>
+      </w:r>
+    </w:p>
+    <w:p>
+      <w:pPr>
+        <w:rPr>
+          <w:rFonts w:ascii="Arial" w:hAnsi="Arial" w:cs="Arial"/>
+          <w:sz w:val="24"/>
+          <w:szCs w:val="24"/>
+        </w:rPr>
+      </w:pPr>
+      <w:r>
+        <w:rPr>
+          <w:rFonts w:ascii="Arial" w:hAnsi="Arial" w:cs="Arial"/>
+          <w:b/>
+          <w:bCs/>
+          <w:sz w:val="24"/>
+          <w:szCs w:val="24"/>
+        </w:rPr>
+        <w:t>2.14)</w:t>
+      </w:r>
+      <w:r>
+        <w:rPr>
+          <w:rFonts w:ascii="Arial" w:hAnsi="Arial" w:cs="Arial"/>
+          <w:sz w:val="24"/>
+          <w:szCs w:val="24"/>
+        </w:rPr>
+        <w:t xml:space="preserve"> Un dispositivo puede almacenar 64 archivos, y cada archivo está etiquetado con un número binario. ¿Cuántos bits son necesarios para etiquetar los archivos?</w:t>
+      </w:r>
+    </w:p>
+    <w:p>
+      <w:pPr>
+        <w:rPr>
+          <w:rFonts w:ascii="Arial" w:hAnsi="Arial" w:cs="Arial"/>
+          <w:sz w:val="24"/>
+          <w:szCs w:val="24"/>
+        </w:rPr>
+      </w:pPr>
+      <w:r>
+        <w:rPr>
+          <w:rFonts w:ascii="Arial" w:hAnsi="Arial" w:cs="Arial"/>
+          <w:sz w:val="24"/>
+          <w:szCs w:val="24"/>
+        </w:rPr>
+        <w:t>-7 bits son necesarios. 8 recomendados</w:t>
+      </w:r>
+    </w:p>
+    <w:p>
+      <w:pPr>
+        <w:rPr>
+          <w:rFonts w:ascii="Arial" w:hAnsi="Arial" w:cs="Arial"/>
+          <w:sz w:val="24"/>
+          <w:szCs w:val="24"/>
+        </w:rPr>
+      </w:pPr>
+      <w:r>
+        <w:rPr>
+          <w:rFonts w:ascii="Arial" w:hAnsi="Arial" w:cs="Arial"/>
+          <w:b/>
+          <w:bCs/>
+          <w:sz w:val="24"/>
+          <w:szCs w:val="24"/>
+        </w:rPr>
+        <w:t>2.15)</w:t>
+      </w:r>
+      <w:r>
+        <w:rPr>
+          <w:rFonts w:ascii="Arial" w:hAnsi="Arial" w:cs="Arial"/>
+          <w:sz w:val="24"/>
+          <w:szCs w:val="24"/>
+        </w:rPr>
+        <w:t xml:space="preserve"> Una red tiene direcciones IP representadas con 32 bits. ¿Cuántas direcciones únicas pueden generarse?</w:t>
+      </w:r>
+    </w:p>
+    <w:p>
+      <w:pPr>
+        <w:rPr>
+          <w:rFonts w:ascii="Arial" w:hAnsi="Arial" w:cs="Arial"/>
+          <w:sz w:val="24"/>
+          <w:szCs w:val="24"/>
+        </w:rPr>
+      </w:pPr>
+      <w:r>
+        <w:rPr>
+          <w:rFonts w:ascii="Arial" w:hAnsi="Arial" w:cs="Arial"/>
+          <w:sz w:val="24"/>
+          <w:szCs w:val="24"/>
+        </w:rPr>
+        <w:drawing>
+          <wp:inline distT="0" distB="0" distL="0" distR="0" wp14:anchorId="0CA4AD0D" wp14:editId="345294E5">
+            <wp:extent cx="5943600" cy="1551305"/>
+            <wp:effectExtent l="0" t="0" r="0" b="0"/>
+            <wp:docPr id="738762988" name="Picture 1"/>
+            <wp:cNvGraphicFramePr>
+              <a:graphicFrameLocks xmlns:a="http://schemas.openxmlformats.org/drawingml/2006/main" noChangeAspect="1"/>
+            </wp:cNvGraphicFramePr>
+            <a:graphic xmlns:a="http://schemas.openxmlformats.org/drawingml/2006/main">
+              <a:graphicData uri="http://schemas.openxmlformats.org/drawingml/2006/picture">
+                <pic:pic xmlns:pic="http://schemas.openxmlformats.org/drawingml/2006/picture">
+                  <pic:nvPicPr>
+                    <pic:cNvPr id="738762988" name=""/>
+                    <pic:cNvPicPr/>
+                  </pic:nvPicPr>
+                  <pic:blipFill>
+                    <a:blip r:embed="rId12"/>
+                    <a:stretch>
+                      <a:fillRect/>
+                    </a:stretch>
+                  </pic:blipFill>
+                  <pic:spPr>
+                    <a:xfrm>
+                      <a:off x="0" y="0"/>
+                      <a:ext cx="5943600" cy="1551305"/>
+                    </a:xfrm>
+                    <a:prstGeom prst="rect">
+                      <a:avLst/>
+                    </a:prstGeom>
+                  </pic:spPr>
+                </pic:pic>
+              </a:graphicData>
+            </a:graphic>
+          </wp:inline>
+        </w:drawing>
+      </w:r>
+    </w:p>
+    <w:p>
+      <w:pPr>
+        <w:rPr>
+          <w:noProof/>
+        </w:rPr>
+      </w:pPr>
+      <w:r>
+        <w:rPr>
+          <w:rFonts w:ascii="Arial" w:hAnsi="Arial" w:cs="Arial"/>
+          <w:b/>
+          <w:bCs/>
+          <w:sz w:val="24"/>
+          <w:szCs w:val="24"/>
+        </w:rPr>
+        <w:lastRenderedPageBreak/>
+        <w:t>2.16)</w:t>
+      </w:r>
+      <w:r>
+        <w:rPr>
+          <w:rFonts w:ascii="Arial" w:hAnsi="Arial" w:cs="Arial"/>
+          <w:sz w:val="24"/>
+          <w:szCs w:val="24"/>
+        </w:rPr>
+        <w:t xml:space="preserve"> Convierte el número 255 de decimal a binario y explica su relevancia en sistemas digitales.</w:t>
+      </w:r>
+      <w:r>
+        <w:rPr>
+          <w:noProof/>
+        </w:rPr>
+        <w:t xml:space="preserve"> </w:t>
+      </w:r>
+      <w:r>
+        <w:rPr>
+          <w:rFonts w:ascii="Arial" w:hAnsi="Arial" w:cs="Arial"/>
+          <w:sz w:val="24"/>
+          <w:szCs w:val="24"/>
+        </w:rPr>
+        <w:drawing>
+          <wp:inline distT="0" distB="0" distL="0" distR="0" wp14:anchorId="77C5B8FD" wp14:editId="0D1F74F8">
+            <wp:extent cx="5943600" cy="4676140"/>
+            <wp:effectExtent l="0" t="0" r="0" b="0"/>
+            <wp:docPr id="1862562384" name="Picture 1"/>
+            <wp:cNvGraphicFramePr>
+              <a:graphicFrameLocks xmlns:a="http://schemas.openxmlformats.org/drawingml/2006/main" noChangeAspect="1"/>
+            </wp:cNvGraphicFramePr>
+            <a:graphic xmlns:a="http://schemas.openxmlformats.org/drawingml/2006/main">
+              <a:graphicData uri="http://schemas.openxmlformats.org/drawingml/2006/picture">
+                <pic:pic xmlns:pic="http://schemas.openxmlformats.org/drawingml/2006/picture">
+                  <pic:nvPicPr>
+                    <pic:cNvPr id="1862562384" name=""/>
+                    <pic:cNvPicPr/>
+                  </pic:nvPicPr>
+                  <pic:blipFill>
+                    <a:blip r:embed="rId13"/>
+                    <a:stretch>
+                      <a:fillRect/>
+                    </a:stretch>
+                  </pic:blipFill>
+                  <pic:spPr>
+                    <a:xfrm>
+                      <a:off x="0" y="0"/>
+                      <a:ext cx="5943600" cy="4676140"/>
+                    </a:xfrm>
+                    <a:prstGeom prst="rect">
+                      <a:avLst/>
+                    </a:prstGeom>
+                  </pic:spPr>
+                </pic:pic>
+              </a:graphicData>
+            </a:graphic>
+          </wp:inline>
+        </w:drawing>
+      </w:r>
+    </w:p>
+    <w:p>
+      <w:pPr>
+        <w:rPr>
+          <w:rFonts w:ascii="Arial" w:hAnsi="Arial" w:cs="Arial"/>
+          <w:sz w:val="24"/>
+          <w:szCs w:val="24"/>
+        </w:rPr>
+      </w:pPr>
+      <w:r>
+        <w:rPr>
+          <w:rFonts w:ascii="Arial" w:hAnsi="Arial" w:cs="Arial"/>
+          <w:sz w:val="24"/>
+          <w:szCs w:val="24"/>
+        </w:rPr>
+        <w:t>Es el máximo valor que se puede representar con 1byte.</w:t>
+      </w:r>
+      <w:r>
+        <w:rPr>
+          <w:rFonts w:ascii="Arial" w:hAnsi="Arial" w:cs="Arial"/>
+          <w:sz w:val="24"/>
+          <w:szCs w:val="24"/>
+        </w:rPr>
+        <w:t xml:space="preserve"> Se</w:t>
+      </w:r>
+      <w:r>
+        <w:rPr>
+          <w:rFonts w:ascii="Arial" w:hAnsi="Arial" w:cs="Arial"/>
+          <w:sz w:val="24"/>
+          <w:szCs w:val="24"/>
+        </w:rPr>
+        <w:t xml:space="preserve"> usa</w:t>
+      </w:r>
+      <w:r>
+        <w:rPr>
+          <w:rFonts w:ascii="Arial" w:hAnsi="Arial" w:cs="Arial"/>
+          <w:sz w:val="24"/>
+          <w:szCs w:val="24"/>
+        </w:rPr>
+        <w:t xml:space="preserve"> para representar colores en sistemas de </w:t>
+      </w:r>
+      <w:r>
+        <w:rPr>
+          <w:rFonts w:ascii="Arial" w:hAnsi="Arial" w:cs="Arial"/>
+          <w:sz w:val="24"/>
+          <w:szCs w:val="24"/>
+        </w:rPr>
+        <w:t>gráficos</w:t>
+      </w:r>
+      <w:r>
+        <w:rPr>
+          <w:rFonts w:ascii="Arial" w:hAnsi="Arial" w:cs="Arial"/>
+          <w:sz w:val="24"/>
+          <w:szCs w:val="24"/>
+        </w:rPr>
+        <w:t>.</w:t>
+      </w:r>
+    </w:p>
+    <w:p>
+      <w:pPr>
+        <w:rPr>
+          <w:rFonts w:ascii="Arial" w:hAnsi="Arial" w:cs="Arial"/>
+          <w:sz w:val="24"/>
+          <w:szCs w:val="24"/>
+        </w:rPr>
+      </w:pPr>
+    </w:p>
+    <w:p>
+      <w:pPr>
+        <w:rPr>
+          <w:rFonts w:ascii="Arial" w:hAnsi="Arial" w:cs="Arial"/>
+          <w:sz w:val="24"/>
+          <w:szCs w:val="24"/>
+        </w:rPr>
+      </w:pPr>
+    </w:p>
+    <w:p>
+      <w:pPr>
+        <w:rPr>
+          <w:rFonts w:ascii="Arial" w:hAnsi="Arial" w:cs="Arial"/>
+          <w:sz w:val="24"/>
+          <w:szCs w:val="24"/>
+        </w:rPr>
+      </w:pPr>
+    </w:p>
+    <w:p>
+      <w:pPr>
+        <w:rPr>
+          <w:rFonts w:ascii="Arial" w:hAnsi="Arial" w:cs="Arial"/>
+          <w:sz w:val="24"/>
+          <w:szCs w:val="24"/>
+        </w:rPr>
+      </w:pPr>
+    </w:p>
+    <w:p>
+      <w:pPr>
+        <w:rPr>
+          <w:rFonts w:ascii="Arial" w:hAnsi="Arial" w:cs="Arial"/>
+          <w:sz w:val="24"/>
+          <w:szCs w:val="24"/>
+        </w:rPr>
+      </w:pPr>
+    </w:p>
+    <w:p>
+      <w:pPr>
+        <w:rPr>
+          <w:rFonts w:ascii="Arial" w:hAnsi="Arial" w:cs="Arial"/>
+          <w:sz w:val="24"/>
+          <w:szCs w:val="24"/>
+        </w:rPr>
+      </w:pPr>
+    </w:p>
+    <w:p>
+      <w:pPr>
+        <w:rPr>
+          <w:rFonts w:ascii="Arial" w:hAnsi="Arial" w:cs="Arial"/>
+          <w:sz w:val="24"/>
+          <w:szCs w:val="24"/>
+        </w:rPr>
+      </w:pPr>
+    </w:p>
+    <w:p>
+      <w:pPr>
+        <w:rPr>
+          <w:rFonts w:ascii="Arial" w:hAnsi="Arial" w:cs="Arial"/>
+          <w:sz w:val="24"/>
+          <w:szCs w:val="24"/>
+        </w:rPr>
+      </w:pPr>
+    </w:p>
+    <w:p>
+      <w:pPr>
+        <w:rPr>
+          <w:rFonts w:ascii="Arial" w:hAnsi="Arial" w:cs="Arial"/>
+          <w:sz w:val="24"/>
+          <w:szCs w:val="24"/>
+        </w:rPr>
+      </w:pPr>
+      <w:r>
+        <w:rPr>
+          <w:rFonts w:ascii="Arial" w:hAnsi="Arial" w:cs="Arial"/>
+          <w:b/>
+          <w:bCs/>
+          <w:sz w:val="24"/>
+          <w:szCs w:val="24"/>
+        </w:rPr>
+        <w:lastRenderedPageBreak/>
+        <w:t>2.17)</w:t>
+      </w:r>
+      <w:r>
+        <w:rPr>
+          <w:rFonts w:ascii="Arial" w:hAnsi="Arial" w:cs="Arial"/>
+          <w:sz w:val="24"/>
+          <w:szCs w:val="24"/>
+        </w:rPr>
+        <w:t xml:space="preserve"> Dos dispositivos digitales intercambian información utilizando secuencias binarias de 4 bits. Si se transmiten los valores 1010 y 1101, calcula la suma binaria.</w:t>
+      </w:r>
+    </w:p>
+    <w:p>
+      <w:pPr>
+        <w:rPr>
+          <w:rFonts w:ascii="Arial" w:hAnsi="Arial" w:cs="Arial"/>
+          <w:sz w:val="24"/>
+          <w:szCs w:val="24"/>
+        </w:rPr>
+      </w:pPr>
+      <w:r>
+        <w:rPr>
+          <w:rFonts w:ascii="Arial" w:hAnsi="Arial" w:cs="Arial"/>
+          <w:sz w:val="24"/>
+          <w:szCs w:val="24"/>
+        </w:rPr>
+        <w:drawing>
+          <wp:inline distT="0" distB="0" distL="0" distR="0" wp14:anchorId="779FA3E6" wp14:editId="589A95E9">
+            <wp:extent cx="2050155" cy="1676400"/>
+            <wp:effectExtent l="0" t="0" r="7620" b="0"/>
+            <wp:docPr id="502122888" name="Picture 1"/>
+            <wp:cNvGraphicFramePr>
+              <a:graphicFrameLocks xmlns:a="http://schemas.openxmlformats.org/drawingml/2006/main" noChangeAspect="1"/>
+            </wp:cNvGraphicFramePr>
+            <a:graphic xmlns:a="http://schemas.openxmlformats.org/drawingml/2006/main">
+              <a:graphicData uri="http://schemas.openxmlformats.org/drawingml/2006/picture">
+                <pic:pic xmlns:pic="http://schemas.openxmlformats.org/drawingml/2006/picture">
+                  <pic:nvPicPr>
+                    <pic:cNvPr id="502122888" name=""/>
+                    <pic:cNvPicPr/>
+                  </pic:nvPicPr>
+                  <pic:blipFill>
+                    <a:blip r:embed="rId14"/>
+                    <a:stretch>
+                      <a:fillRect/>
+                    </a:stretch>
+                  </pic:blipFill>
+                  <pic:spPr>
+                    <a:xfrm>
+                      <a:off x="0" y="0"/>
+                      <a:ext cx="2052761" cy="1678531"/>
+                    </a:xfrm>
+                    <a:prstGeom prst="rect">
+                      <a:avLst/>
+                    </a:prstGeom>
+                  </pic:spPr>
+                </pic:pic>
+              </a:graphicData>
+            </a:graphic>
+          </wp:inline>
+        </w:drawing>
+      </w:r>
+    </w:p>
+    <w:p>
+      <w:pPr>
+        <w:rPr>
+          <w:rFonts w:ascii="Arial" w:hAnsi="Arial" w:cs="Arial"/>
+          <w:sz w:val="24"/>
+          <w:szCs w:val="24"/>
+        </w:rPr>
+      </w:pPr>
+      <w:r>
+        <w:rPr>
+          <w:rFonts w:ascii="Arial" w:hAnsi="Arial" w:cs="Arial"/>
+          <w:b/>
+          <w:bCs/>
+          <w:sz w:val="24"/>
+          <w:szCs w:val="24"/>
+        </w:rPr>
+        <w:t>2.18)</w:t>
+      </w:r>
+      <w:r>
+        <w:rPr>
+          <w:rFonts w:ascii="Arial" w:hAnsi="Arial" w:cs="Arial"/>
+          <w:sz w:val="24"/>
+          <w:szCs w:val="24"/>
+        </w:rPr>
+        <w:t xml:space="preserve"> Un mensaje binario tiene 8 bits y representa una letra en ASCII. Convierte el valor 01000001 a decimal y di qué letra representa.</w:t>
+      </w:r>
+    </w:p>
+    <w:p>
+      <w:pPr>
+        <w:numPr>
+          <w:ilvl w:val="0"/>
+          <w:numId w:val="3"/>
+        </w:numPr>
+        <w:rPr>
+          <w:rFonts w:ascii="Arial" w:hAnsi="Arial" w:cs="Arial"/>
+          <w:sz w:val="24"/>
+          <w:szCs w:val="24"/>
+        </w:rPr>
+      </w:pPr>
+      <w:r>
+        <w:rPr>
+          <w:rFonts w:ascii="Arial" w:hAnsi="Arial" w:cs="Arial"/>
+          <w:sz w:val="24"/>
+          <w:szCs w:val="24"/>
+        </w:rPr>
+        <w:t>Valor binario: 010000012010000012​</w:t>
+      </w:r>
+    </w:p>
+    <w:p>
+      <w:pPr>
+        <w:numPr>
+          <w:ilvl w:val="0"/>
+          <w:numId w:val="3"/>
+        </w:numPr>
+        <w:rPr>
+          <w:rFonts w:ascii="Arial" w:hAnsi="Arial" w:cs="Arial"/>
+          <w:sz w:val="24"/>
+          <w:szCs w:val="24"/>
+        </w:rPr>
+      </w:pPr>
+      <w:r>
+        <w:rPr>
+          <w:rFonts w:ascii="Arial" w:hAnsi="Arial" w:cs="Arial"/>
+          <w:sz w:val="24"/>
+          <w:szCs w:val="24"/>
+        </w:rPr>
+        <w:t>Valor decimal: 65106510​</w:t>
+      </w:r>
+    </w:p>
+    <w:p>
+      <w:pPr>
+        <w:numPr>
+          <w:ilvl w:val="0"/>
+          <w:numId w:val="3"/>
+        </w:numPr>
+        <w:rPr>
+          <w:rFonts w:ascii="Arial" w:hAnsi="Arial" w:cs="Arial"/>
+          <w:sz w:val="24"/>
+          <w:szCs w:val="24"/>
+        </w:rPr>
+      </w:pPr>
+      <w:r>
+        <w:rPr>
+          <w:rFonts w:ascii="Arial" w:hAnsi="Arial" w:cs="Arial"/>
+          <w:sz w:val="24"/>
+          <w:szCs w:val="24"/>
+        </w:rPr>
+        <w:t>Letra ASCII: </w:t>
+      </w:r>
+      <w:r>
+        <w:rPr>
+          <w:rFonts w:ascii="Arial" w:hAnsi="Arial" w:cs="Arial"/>
+          <w:b/>
+          <w:bCs/>
+          <w:sz w:val="24"/>
+          <w:szCs w:val="24"/>
+        </w:rPr>
+        <w:t>“</w:t>
+      </w:r>
+      <w:r>
+        <w:rPr>
+          <w:rFonts w:ascii="Arial" w:hAnsi="Arial" w:cs="Arial"/>
+          <w:b/>
+          <w:bCs/>
+          <w:sz w:val="24"/>
+          <w:szCs w:val="24"/>
+        </w:rPr>
+        <w:t>A</w:t>
+      </w:r>
+      <w:r>
+        <w:rPr>
+          <w:rFonts w:ascii="Arial" w:hAnsi="Arial" w:cs="Arial"/>
+          <w:b/>
+          <w:bCs/>
+          <w:sz w:val="24"/>
+          <w:szCs w:val="24"/>
+        </w:rPr>
+        <w:t>”</w:t>
+      </w:r>
+    </w:p>
+    <w:p>
+      <w:pPr>
+        <w:rPr>
+          <w:rFonts w:ascii="Arial" w:hAnsi="Arial" w:cs="Arial"/>
+          <w:sz w:val="24"/>
+          <w:szCs w:val="24"/>
+        </w:rPr>
+      </w:pPr>
+      <w:r>
+        <w:rPr>
+          <w:rFonts w:ascii="Arial" w:hAnsi="Arial" w:cs="Arial"/>
+          <w:b/>
+          <w:bCs/>
+          <w:sz w:val="24"/>
+          <w:szCs w:val="24"/>
+        </w:rPr>
+        <w:t>2.19)</w:t>
+      </w:r>
+      <w:r>
+        <w:rPr>
+          <w:rFonts w:ascii="Arial" w:hAnsi="Arial" w:cs="Arial"/>
+          <w:sz w:val="24"/>
+          <w:szCs w:val="24"/>
+        </w:rPr>
+        <w:t xml:space="preserve"> Calcula la resta en binario de 10010 - 101 utilizando complemento a 2.</w:t>
+      </w:r>
+    </w:p>
+    <w:p>
+      <w:pPr>
+        <w:rPr>
+          <w:rFonts w:ascii="Arial" w:hAnsi="Arial" w:cs="Arial"/>
+          <w:sz w:val="24"/>
+          <w:szCs w:val="24"/>
+        </w:rPr>
+      </w:pPr>
+      <w:r>
+        <w:rPr>
+          <w:rFonts w:ascii="Arial" w:hAnsi="Arial" w:cs="Arial"/>
+          <w:sz w:val="24"/>
+          <w:szCs w:val="24"/>
+        </w:rPr>
+        <w:drawing>
+          <wp:inline distT="0" distB="0" distL="0" distR="0" wp14:anchorId="3DA1C8AC" wp14:editId="146C5960">
+            <wp:extent cx="4286985" cy="3886200"/>
+            <wp:effectExtent l="0" t="0" r="0" b="0"/>
+            <wp:docPr id="1282513286" name="Picture 1"/>
+            <wp:cNvGraphicFramePr>
+              <a:graphicFrameLocks xmlns:a="http://schemas.openxmlformats.org/drawingml/2006/main" noChangeAspect="1"/>
+            </wp:cNvGraphicFramePr>
+            <a:graphic xmlns:a="http://schemas.openxmlformats.org/drawingml/2006/main">
+              <a:graphicData uri="http://schemas.openxmlformats.org/drawingml/2006/picture">
+                <pic:pic xmlns:pic="http://schemas.openxmlformats.org/drawingml/2006/picture">
+                  <pic:nvPicPr>
+                    <pic:cNvPr id="1282513286" name=""/>
+                    <pic:cNvPicPr/>
+                  </pic:nvPicPr>
+                  <pic:blipFill>
+                    <a:blip r:embed="rId15"/>
+                    <a:stretch>
+                      <a:fillRect/>
+                    </a:stretch>
+                  </pic:blipFill>
+                  <pic:spPr>
+                    <a:xfrm>
+                      <a:off x="0" y="0"/>
+                      <a:ext cx="4311657" cy="3908565"/>
+                    </a:xfrm>
+                    <a:prstGeom prst="rect">
+                      <a:avLst/>
+                    </a:prstGeom>
+                  </pic:spPr>
+                </pic:pic>
+              </a:graphicData>
+            </a:graphic>
+          </wp:inline>
+        </w:drawing>
+      </w:r>
+    </w:p>
+    <w:p>
+      <w:pPr>
+        <w:rPr>
+          <w:rFonts w:ascii="Arial" w:hAnsi="Arial" w:cs="Arial"/>
+          <w:sz w:val="24"/>
+          <w:szCs w:val="24"/>
+        </w:rPr>
+      </w:pPr>
+    </w:p>
+    <w:p>
+      <w:pPr>
+        <w:rPr>
+          <w:rFonts w:ascii="Arial" w:hAnsi="Arial" w:cs="Arial"/>
+          <w:sz w:val="24"/>
+          <w:szCs w:val="24"/>
+        </w:rPr>
+      </w:pPr>
+      <w:r>
+        <w:rPr>
+          <w:rFonts w:ascii="Arial" w:hAnsi="Arial" w:cs="Arial"/>
+          <w:b/>
+          <w:bCs/>
+          <w:sz w:val="24"/>
+          <w:szCs w:val="24"/>
+        </w:rPr>
+        <w:lastRenderedPageBreak/>
+        <w:t>2.20)</w:t>
+      </w:r>
+      <w:r>
+        <w:rPr>
+          <w:rFonts w:ascii="Arial" w:hAnsi="Arial" w:cs="Arial"/>
+          <w:sz w:val="24"/>
+          <w:szCs w:val="24"/>
+        </w:rPr>
+        <w:t xml:space="preserve"> Si en una habitación cerrada tengo 3 lámparas, y afuera 3 interruptores para cada una de ellas, ¿Cuántas combinaciones de encendidas/apagadas son posibles?</w:t>
+      </w:r>
+    </w:p>
+    <w:p>
+      <w:pPr>
+        <w:rPr>
+          <w:rFonts w:ascii="Arial" w:hAnsi="Arial" w:cs="Arial"/>
+          <w:sz w:val="24"/>
+          <w:szCs w:val="24"/>
+        </w:rPr>
+      </w:pPr>
+      <w:r>
+        <w:rPr>
+          <w:rFonts w:ascii="Arial" w:hAnsi="Arial" w:cs="Arial"/>
+          <w:sz w:val="24"/>
+          <w:szCs w:val="24"/>
+        </w:rPr>
+        <w:t>-8 posibles combinaciones de encendido y apagado</w:t>
       </w:r>
     </w:p>
     <w:sectPr>
@@ -1266,6 +2465,119 @@
 <file path=word/numbering.xml><?xml version="1.0" encoding="utf-8"?>
 <w:numbering xmlns:wpc="http://schemas.microsoft.com/office/word/2010/wordprocessingCanvas" xmlns:cx="http://schemas.microsoft.com/office/drawing/2014/chartex" xmlns:cx1="http://schemas.microsoft.com/office/drawing/2015/9/8/chartex" xmlns:cx2="http://schemas.microsoft.com/office/drawing/2015/10/21/chartex" xmlns:cx3="http://schemas.microsoft.com/office/drawing/2016/5/9/chartex" xmlns:cx4="http://schemas.microsoft.com/office/drawing/2016/5/10/chartex" xmlns:cx5="http://schemas.microsoft.com/office/drawing/2016/5/11/chartex" xmlns:cx6="http://schemas.microsoft.com/office/drawing/2016/5/12/chartex" xmlns:cx7="http://schemas.microsoft.com/office/drawing/2016/5/13/chartex" xmlns:cx8="http://schemas.microsoft.com/office/drawing/2016/5/14/chartex" xmlns:mc="http://schemas.openxmlformats.org/markup-compatibility/2006" xmlns:aink="http://schemas.microsoft.com/office/drawing/2016/ink" xmlns:am3d="http://schemas.microsoft.com/office/drawing/2017/model3d" xmlns:o="urn:schemas-microsoft-com:office:office" xmlns:oel="http://schemas.microsoft.com/office/2019/extlst" xmlns:r="http://schemas.openxmlformats.org/officeDocument/2006/relationships" xmlns:m="http://schemas.openxmlformats.org/officeDocument/2006/math" xmlns:v="urn:schemas-microsoft-com:vml" xmlns:wp14="http://schemas.microsoft.com/office/word/2010/wordprocessingDrawing" xmlns:wp="http://schemas.openxmlformats.org/drawingml/2006/wordprocessingDrawing" xmlns:w10="urn:schemas-microsoft-com:office:word" xmlns:w="http://schemas.openxmlformats.org/wordprocessingml/2006/main" xmlns:w14="http://schemas.microsoft.com/office/word/2010/wordml" xmlns:w15="http://schemas.microsoft.com/office/word/2012/wordml" xmlns:w16cex="http://schemas.microsoft.com/office/word/2018/wordml/cex" xmlns:w16cid="http://schemas.microsoft.com/office/word/2016/wordml/cid" xmlns:w16="http://schemas.microsoft.com/office/word/2018/wordml" xmlns:w16du="http://schemas.microsoft.com/office/word/2023/wordml/word16du" xmlns:w16sdtdh="http://schemas.microsoft.com/office/word/2020/wordml/sdtdatahash" xmlns:w16sdtfl="http://schemas.microsoft.com/office/word/2024/wordml/sdtformatlock" xmlns:w16se="http://schemas.microsoft.com/office/word/2015/wordml/symex" xmlns:wpg="http://schemas.microsoft.com/office/word/2010/wordprocessingGroup" xmlns:wpi="http://schemas.microsoft.com/office/word/2010/wordprocessingInk" xmlns:wne="http://schemas.microsoft.com/office/word/2006/wordml" xmlns:wps="http://schemas.microsoft.com/office/word/2010/wordprocessingShape" mc:Ignorable="w14 w15 w16se w16cid w16 w16cex w16sdtdh w16sdtfl w16du wp14">
   <w:abstractNum w:abstractNumId="0" w15:restartNumberingAfterBreak="0">
+    <w:nsid w:val="358164A5"/>
+    <w:multiLevelType w:val="hybridMultilevel"/>
+    <w:tmpl w:val="A512441A"/>
+    <w:lvl w:ilvl="0" w:tplc="04090001">
+      <w:start w:val="1"/>
+      <w:numFmt w:val="bullet"/>
+      <w:lvlText w:val=""/>
+      <w:lvlJc w:val="left"/>
+      <w:pPr>
+        <w:ind w:left="720" w:hanging="360"/>
+      </w:pPr>
+      <w:rPr>
+        <w:rFonts w:ascii="Symbol" w:hAnsi="Symbol" w:hint="default"/>
+      </w:rPr>
+    </w:lvl>
+    <w:lvl w:ilvl="1" w:tplc="04090003" w:tentative="1">
+      <w:start w:val="1"/>
+      <w:numFmt w:val="bullet"/>
+      <w:lvlText w:val="o"/>
+      <w:lvlJc w:val="left"/>
+      <w:pPr>
+        <w:ind w:left="1440" w:hanging="360"/>
+      </w:pPr>
+      <w:rPr>
+        <w:rFonts w:ascii="Courier New" w:hAnsi="Courier New" w:cs="Courier New" w:hint="default"/>
+      </w:rPr>
+    </w:lvl>
+    <w:lvl w:ilvl="2" w:tplc="04090005" w:tentative="1">
+      <w:start w:val="1"/>
+      <w:numFmt w:val="bullet"/>
+      <w:lvlText w:val=""/>
+      <w:lvlJc w:val="left"/>
+      <w:pPr>
+        <w:ind w:left="2160" w:hanging="360"/>
+      </w:pPr>
+      <w:rPr>
+        <w:rFonts w:ascii="Wingdings" w:hAnsi="Wingdings" w:hint="default"/>
+      </w:rPr>
+    </w:lvl>
+    <w:lvl w:ilvl="3" w:tplc="04090001" w:tentative="1">
+      <w:start w:val="1"/>
+      <w:numFmt w:val="bullet"/>
+      <w:lvlText w:val=""/>
+      <w:lvlJc w:val="left"/>
+      <w:pPr>
+        <w:ind w:left="2880" w:hanging="360"/>
+      </w:pPr>
+      <w:rPr>
+        <w:rFonts w:ascii="Symbol" w:hAnsi="Symbol" w:hint="default"/>
+      </w:rPr>
+    </w:lvl>
+    <w:lvl w:ilvl="4" w:tplc="04090003" w:tentative="1">
+      <w:start w:val="1"/>
+      <w:numFmt w:val="bullet"/>
+      <w:lvlText w:val="o"/>
+      <w:lvlJc w:val="left"/>
+      <w:pPr>
+        <w:ind w:left="3600" w:hanging="360"/>
+      </w:pPr>
+      <w:rPr>
+        <w:rFonts w:ascii="Courier New" w:hAnsi="Courier New" w:cs="Courier New" w:hint="default"/>
+      </w:rPr>
+    </w:lvl>
+    <w:lvl w:ilvl="5" w:tplc="04090005" w:tentative="1">
+      <w:start w:val="1"/>
+      <w:numFmt w:val="bullet"/>
+      <w:lvlText w:val=""/>
+      <w:lvlJc w:val="left"/>
+      <w:pPr>
+        <w:ind w:left="4320" w:hanging="360"/>
+      </w:pPr>
+      <w:rPr>
+        <w:rFonts w:ascii="Wingdings" w:hAnsi="Wingdings" w:hint="default"/>
+      </w:rPr>
+    </w:lvl>
+    <w:lvl w:ilvl="6" w:tplc="04090001" w:tentative="1">
+      <w:start w:val="1"/>
+      <w:numFmt w:val="bullet"/>
+      <w:lvlText w:val=""/>
+      <w:lvlJc w:val="left"/>
+      <w:pPr>
+        <w:ind w:left="5040" w:hanging="360"/>
+      </w:pPr>
+      <w:rPr>
+        <w:rFonts w:ascii="Symbol" w:hAnsi="Symbol" w:hint="default"/>
+      </w:rPr>
+    </w:lvl>
+    <w:lvl w:ilvl="7" w:tplc="04090003" w:tentative="1">
+      <w:start w:val="1"/>
+      <w:numFmt w:val="bullet"/>
+      <w:lvlText w:val="o"/>
+      <w:lvlJc w:val="left"/>
+      <w:pPr>
+        <w:ind w:left="5760" w:hanging="360"/>
+      </w:pPr>
+      <w:rPr>
+        <w:rFonts w:ascii="Courier New" w:hAnsi="Courier New" w:cs="Courier New" w:hint="default"/>
+      </w:rPr>
+    </w:lvl>
+    <w:lvl w:ilvl="8" w:tplc="04090005" w:tentative="1">
+      <w:start w:val="1"/>
+      <w:numFmt w:val="bullet"/>
+      <w:lvlText w:val=""/>
+      <w:lvlJc w:val="left"/>
+      <w:pPr>
+        <w:ind w:left="6480" w:hanging="360"/>
+      </w:pPr>
+      <w:rPr>
+        <w:rFonts w:ascii="Wingdings" w:hAnsi="Wingdings" w:hint="default"/>
+      </w:rPr>
+    </w:lvl>
+  </w:abstractNum>
+  <w:abstractNum w:abstractNumId="1" w15:restartNumberingAfterBreak="0">
     <w:nsid w:val="67C4129D"/>
     <w:multiLevelType w:val="multilevel"/>
     <w:tmpl w:val="79EE0346"/>
@@ -1378,8 +2690,163 @@
       </w:pPr>
     </w:lvl>
   </w:abstractNum>
+  <w:abstractNum w:abstractNumId="2" w15:restartNumberingAfterBreak="0">
+    <w:nsid w:val="7AEF654E"/>
+    <w:multiLevelType w:val="multilevel"/>
+    <w:tmpl w:val="63E23BB4"/>
+    <w:lvl w:ilvl="0">
+      <w:start w:val="1"/>
+      <w:numFmt w:val="bullet"/>
+      <w:lvlText w:val=""/>
+      <w:lvlJc w:val="left"/>
+      <w:pPr>
+        <w:tabs>
+          <w:tab w:val="num" w:pos="720"/>
+        </w:tabs>
+        <w:ind w:left="720" w:hanging="360"/>
+      </w:pPr>
+      <w:rPr>
+        <w:rFonts w:ascii="Symbol" w:hAnsi="Symbol" w:hint="default"/>
+        <w:sz w:val="20"/>
+      </w:rPr>
+    </w:lvl>
+    <w:lvl w:ilvl="1" w:tentative="1">
+      <w:start w:val="1"/>
+      <w:numFmt w:val="bullet"/>
+      <w:lvlText w:val="o"/>
+      <w:lvlJc w:val="left"/>
+      <w:pPr>
+        <w:tabs>
+          <w:tab w:val="num" w:pos="1440"/>
+        </w:tabs>
+        <w:ind w:left="1440" w:hanging="360"/>
+      </w:pPr>
+      <w:rPr>
+        <w:rFonts w:ascii="Courier New" w:hAnsi="Courier New" w:hint="default"/>
+        <w:sz w:val="20"/>
+      </w:rPr>
+    </w:lvl>
+    <w:lvl w:ilvl="2" w:tentative="1">
+      <w:start w:val="1"/>
+      <w:numFmt w:val="bullet"/>
+      <w:lvlText w:val=""/>
+      <w:lvlJc w:val="left"/>
+      <w:pPr>
+        <w:tabs>
+          <w:tab w:val="num" w:pos="2160"/>
+        </w:tabs>
+        <w:ind w:left="2160" w:hanging="360"/>
+      </w:pPr>
+      <w:rPr>
+        <w:rFonts w:ascii="Wingdings" w:hAnsi="Wingdings" w:hint="default"/>
+        <w:sz w:val="20"/>
+      </w:rPr>
+    </w:lvl>
+    <w:lvl w:ilvl="3" w:tentative="1">
+      <w:start w:val="1"/>
+      <w:numFmt w:val="bullet"/>
+      <w:lvlText w:val=""/>
+      <w:lvlJc w:val="left"/>
+      <w:pPr>
+        <w:tabs>
+          <w:tab w:val="num" w:pos="2880"/>
+        </w:tabs>
+        <w:ind w:left="2880" w:hanging="360"/>
+      </w:pPr>
+      <w:rPr>
+        <w:rFonts w:ascii="Wingdings" w:hAnsi="Wingdings" w:hint="default"/>
+        <w:sz w:val="20"/>
+      </w:rPr>
+    </w:lvl>
+    <w:lvl w:ilvl="4" w:tentative="1">
+      <w:start w:val="1"/>
+      <w:numFmt w:val="bullet"/>
+      <w:lvlText w:val=""/>
+      <w:lvlJc w:val="left"/>
+      <w:pPr>
+        <w:tabs>
+          <w:tab w:val="num" w:pos="3600"/>
+        </w:tabs>
+        <w:ind w:left="3600" w:hanging="360"/>
+      </w:pPr>
+      <w:rPr>
+        <w:rFonts w:ascii="Wingdings" w:hAnsi="Wingdings" w:hint="default"/>
+        <w:sz w:val="20"/>
+      </w:rPr>
+    </w:lvl>
+    <w:lvl w:ilvl="5" w:tentative="1">
+      <w:start w:val="1"/>
+      <w:numFmt w:val="bullet"/>
+      <w:lvlText w:val=""/>
+      <w:lvlJc w:val="left"/>
+      <w:pPr>
+        <w:tabs>
+          <w:tab w:val="num" w:pos="4320"/>
+        </w:tabs>
+        <w:ind w:left="4320" w:hanging="360"/>
+      </w:pPr>
+      <w:rPr>
+        <w:rFonts w:ascii="Wingdings" w:hAnsi="Wingdings" w:hint="default"/>
+        <w:sz w:val="20"/>
+      </w:rPr>
+    </w:lvl>
+    <w:lvl w:ilvl="6" w:tentative="1">
+      <w:start w:val="1"/>
+      <w:numFmt w:val="bullet"/>
+      <w:lvlText w:val=""/>
+      <w:lvlJc w:val="left"/>
+      <w:pPr>
+        <w:tabs>
+          <w:tab w:val="num" w:pos="5040"/>
+        </w:tabs>
+        <w:ind w:left="5040" w:hanging="360"/>
+      </w:pPr>
+      <w:rPr>
+        <w:rFonts w:ascii="Wingdings" w:hAnsi="Wingdings" w:hint="default"/>
+        <w:sz w:val="20"/>
+      </w:rPr>
+    </w:lvl>
+    <w:lvl w:ilvl="7" w:tentative="1">
+      <w:start w:val="1"/>
+      <w:numFmt w:val="bullet"/>
+      <w:lvlText w:val=""/>
+      <w:lvlJc w:val="left"/>
+      <w:pPr>
+        <w:tabs>
+          <w:tab w:val="num" w:pos="5760"/>
+        </w:tabs>
+        <w:ind w:left="5760" w:hanging="360"/>
+      </w:pPr>
+      <w:rPr>
+        <w:rFonts w:ascii="Wingdings" w:hAnsi="Wingdings" w:hint="default"/>
+        <w:sz w:val="20"/>
+      </w:rPr>
+    </w:lvl>
+    <w:lvl w:ilvl="8" w:tentative="1">
+      <w:start w:val="1"/>
+      <w:numFmt w:val="bullet"/>
+      <w:lvlText w:val=""/>
+      <w:lvlJc w:val="left"/>
+      <w:pPr>
+        <w:tabs>
+          <w:tab w:val="num" w:pos="6480"/>
+        </w:tabs>
+        <w:ind w:left="6480" w:hanging="360"/>
+      </w:pPr>
+      <w:rPr>
+        <w:rFonts w:ascii="Wingdings" w:hAnsi="Wingdings" w:hint="default"/>
+        <w:sz w:val="20"/>
+      </w:rPr>
+    </w:lvl>
+  </w:abstractNum>
   <w:num w:numId="1" w16cid:durableId="1817183220">
+    <w:abstractNumId w:val="1"/>
+  </w:num>
+  <w:num w:numId="2" w16cid:durableId="695235269">
     <w:abstractNumId w:val="0"/>
+  </w:num>
+  <w:num w:numId="3" w16cid:durableId="1732314126">
+    <w:abstractNumId w:val="2"/>
   </w:num>
 </w:numbering>
 </file>

</xml_diff>